<commit_message>
Update Documentation Move documentation well formated in other doc file.
</commit_message>
<xml_diff>
--- a/Aplicație Web pentru căutarea destinațiilor de vacanță destinată grupurilor de turiști.docx
+++ b/Aplicație Web pentru căutarea destinațiilor de vacanță destinată grupurilor de turiști.docx
@@ -3822,7 +3822,1288 @@
           <w:szCs w:val="24"/>
         </w:rPr>
         <w:br/>
-        <w:t xml:space="preserve">Trecand la urmatorul aspect, mai precis paginile drumetiilor. </w:t>
+        <w:t>Trecand la urmatorul aspect, mai precis paginile drumetiilor</w:t>
+      </w:r>
+      <w:r>
+        <w:rPr>
+          <w:rFonts w:ascii="Times New Roman" w:hAnsi="Times New Roman" w:cs="Times New Roman"/>
+          <w:sz w:val="24"/>
+          <w:szCs w:val="24"/>
+        </w:rPr>
+        <w:t xml:space="preserve">, acestea pun la indemana in prima parte a paginii rubrica de sugestii ce urmeaza a fi afisate pe baza intereselor selectate de fiecare membru al grupului. Prezentarea sugestiilor de locatii este asemanatoare celor din prima pagina a site-ului, astfel aspectul va fi similar, iar parcurgerea acestora va fi posibila sub forma unui depanator de imagini. Sugestiile vor fi actualizate atunci cand utilizatorul reincarca pagina, fie cand modifica sau acceseaza rubrica de modificat interese. </w:t>
+      </w:r>
+      <w:r>
+        <w:rPr>
+          <w:rFonts w:ascii="Times New Roman" w:hAnsi="Times New Roman" w:cs="Times New Roman"/>
+          <w:sz w:val="24"/>
+          <w:szCs w:val="24"/>
+        </w:rPr>
+        <w:br/>
+        <w:t>Pentru a putea selecta interesele dorite, o rubrica asemanatoare cu cea din pagina de setari generale pentru interese, se va regasi imediat sub rubrica de prezentat sugestiile, iar pentru a putea discuta si gestiona utilizatorii grupului, in partea dreapta rubricii de interese se va regasi un chat in care pot comunica utilizatorii, iar atasat de acesta in partea dreapta superioara vor putea accesa o iconita ce deschide un meniu drop-down pentru a gestiona utilizatorii grupului, cat si posibilitatea de a reseta interesele selectate sau a parasi grupul</w:t>
+      </w:r>
+      <w:r>
+        <w:rPr>
+          <w:rFonts w:ascii="Times New Roman" w:hAnsi="Times New Roman" w:cs="Times New Roman"/>
+          <w:sz w:val="24"/>
+          <w:szCs w:val="24"/>
+        </w:rPr>
+        <w:t xml:space="preserve"> si drumetia.</w:t>
+      </w:r>
+      <w:r>
+        <w:rPr>
+          <w:rFonts w:ascii="Times New Roman" w:hAnsi="Times New Roman" w:cs="Times New Roman"/>
+          <w:sz w:val="24"/>
+          <w:szCs w:val="24"/>
+        </w:rPr>
+        <w:br/>
+      </w:r>
+      <w:r>
+        <w:rPr>
+          <w:rFonts w:ascii="Times New Roman" w:hAnsi="Times New Roman" w:cs="Times New Roman"/>
+          <w:sz w:val="24"/>
+          <w:szCs w:val="24"/>
+        </w:rPr>
+        <w:br/>
+        <w:t xml:space="preserve">Legand toate aceste aspecte, aplicatia ofera un aspect cat mai simplist si usor de navigat, facand experienta utilizatorului placuta si simpla. </w:t>
+      </w:r>
+      <w:r>
+        <w:rPr>
+          <w:rFonts w:ascii="Times New Roman" w:hAnsi="Times New Roman" w:cs="Times New Roman"/>
+          <w:sz w:val="24"/>
+          <w:szCs w:val="24"/>
+        </w:rPr>
+        <w:br/>
+        <w:t xml:space="preserve">Culorile alese pentru crearea interfetei au fost selectate in urma unor cercetari pentru a intelege gandirea unei persoane ce navigheaza pe site si ce l-ar putea convinge sa ramana in continuare pentru a utiliza aplicatia. In urma acestor cautari, s-a constatat faptul ca majoritatea persoanelor navigheaza pe site-uri ce au culori deschise si foarte putin proeminente, fara a deranja ochiul uman si fara a forta utilizatorul sa acorde o atentie mai mare pentru a intelege lucrurile din interfata. Initial dorinta personala a fost de a folosi o tema intunecata, deoarece temele care folosesc culoarea neagra predominant sunt </w:t>
+      </w:r>
+      <w:r>
+        <w:rPr>
+          <w:rFonts w:ascii="Times New Roman" w:hAnsi="Times New Roman" w:cs="Times New Roman"/>
+          <w:sz w:val="24"/>
+          <w:szCs w:val="24"/>
+        </w:rPr>
+        <w:lastRenderedPageBreak/>
+        <w:t>considerate elegante, dar numarul utilizatorilor care opteaza pentru aceasta perspectiva este mai mic, motiv pentru care nevoia de a selecta o varietate de culori pentru a dezvolta o interfata deschisa la culoare, a fost mai mult o nevoie pentru a satisface nevoia majoritatii utilizatorilor, scopul principal fiind acela de a atrage utilizatori cat mai multi.</w:t>
+      </w:r>
+      <w:r>
+        <w:rPr>
+          <w:rFonts w:ascii="Times New Roman" w:hAnsi="Times New Roman" w:cs="Times New Roman"/>
+          <w:sz w:val="24"/>
+          <w:szCs w:val="24"/>
+        </w:rPr>
+        <w:br/>
+      </w:r>
+    </w:p>
+    <w:p>
+      <w:pPr>
+        <w:pStyle w:val="ListParagraph"/>
+        <w:numPr>
+          <w:ilvl w:val="0"/>
+          <w:numId w:val="9"/>
+        </w:numPr>
+        <w:rPr>
+          <w:rFonts w:ascii="Times New Roman" w:hAnsi="Times New Roman" w:cs="Times New Roman"/>
+          <w:color w:val="5B9BD5" w:themeColor="accent1"/>
+          <w:sz w:val="24"/>
+          <w:szCs w:val="24"/>
+          <w:lang w:val="ro-RO"/>
+          <w14:shadow w14:blurRad="38100" w14:dist="25400" w14:dir="5400000" w14:sx="100000" w14:sy="100000" w14:kx="0" w14:ky="0" w14:algn="ctr">
+            <w14:srgbClr w14:val="6E747A">
+              <w14:alpha w14:val="57000"/>
+            </w14:srgbClr>
+          </w14:shadow>
+          <w14:textOutline w14:w="0" w14:cap="flat" w14:cmpd="sng" w14:algn="ctr">
+            <w14:noFill/>
+            <w14:prstDash w14:val="solid"/>
+            <w14:round/>
+          </w14:textOutline>
+        </w:rPr>
+      </w:pPr>
+      <w:r>
+        <w:rPr>
+          <w:rFonts w:ascii="Times New Roman" w:hAnsi="Times New Roman" w:cs="Times New Roman"/>
+          <w:color w:val="5B9BD5" w:themeColor="accent1"/>
+          <w:sz w:val="24"/>
+          <w:szCs w:val="24"/>
+          <w14:shadow w14:blurRad="38100" w14:dist="25400" w14:dir="5400000" w14:sx="100000" w14:sy="100000" w14:kx="0" w14:ky="0" w14:algn="ctr">
+            <w14:srgbClr w14:val="6E747A">
+              <w14:alpha w14:val="57000"/>
+            </w14:srgbClr>
+          </w14:shadow>
+          <w14:textOutline w14:w="0" w14:cap="flat" w14:cmpd="sng" w14:algn="ctr">
+            <w14:noFill/>
+            <w14:prstDash w14:val="solid"/>
+            <w14:round/>
+          </w14:textOutline>
+        </w:rPr>
+        <w:t>Perspectiva dezvoltatorului</w:t>
+      </w:r>
+      <w:r>
+        <w:rPr>
+          <w:rFonts w:ascii="Times New Roman" w:hAnsi="Times New Roman" w:cs="Times New Roman"/>
+          <w:color w:val="5B9BD5" w:themeColor="accent1"/>
+          <w:sz w:val="24"/>
+          <w:szCs w:val="24"/>
+          <w14:shadow w14:blurRad="38100" w14:dist="25400" w14:dir="5400000" w14:sx="100000" w14:sy="100000" w14:kx="0" w14:ky="0" w14:algn="ctr">
+            <w14:srgbClr w14:val="6E747A">
+              <w14:alpha w14:val="57000"/>
+            </w14:srgbClr>
+          </w14:shadow>
+          <w14:textOutline w14:w="0" w14:cap="flat" w14:cmpd="sng" w14:algn="ctr">
+            <w14:noFill/>
+            <w14:prstDash w14:val="solid"/>
+            <w14:round/>
+          </w14:textOutline>
+        </w:rPr>
+        <w:br/>
+      </w:r>
+      <w:r>
+        <w:rPr>
+          <w:rFonts w:ascii="Times New Roman" w:hAnsi="Times New Roman" w:cs="Times New Roman"/>
+          <w:sz w:val="24"/>
+          <w:szCs w:val="24"/>
+        </w:rPr>
+        <w:t xml:space="preserve">Cand am ales sa incep dezvoltarea acestei aplicatii, mi-am propus sa ma folosesc atat de ce stiu mai bine, cat si de ce stiu mai putin. Prin urmare, decizia de a realiza partea de server a aplicatiei a venit in urma cunostintelor si experientei acumulate folosind limbajul C# impreuna cu framework-ul principal .NET Core, dandu-mi un avantaj pentru realizarea si gandirea arhitecturii astfel incat sa pot obtine o solutie scalabila, alaturi de care sa vin in completare cu diferite design pattern-uri invatate sau descoperite in timpul dezvoltarii pentru a obtine o aplicatie cat mai bine structurata si optima. Pe de alta parte, dorinta personala de a invata tehnologii noi si aplicarea acestora in proiectul ales, m-a impins catre framework-ul AngularJS pentru partea de interfata sau de client. Nu pot nega faptul ca baza de date utilizata reprezenta un punct forte cand am decis sa folosesc SQL Server din suita Microsoft, deoarece pana la momentul inceperii proiectului am utilizat </w:t>
+      </w:r>
+      <w:r>
+        <w:rPr>
+          <w:rFonts w:ascii="Times New Roman" w:hAnsi="Times New Roman" w:cs="Times New Roman"/>
+          <w:sz w:val="24"/>
+          <w:szCs w:val="24"/>
+        </w:rPr>
+        <w:t>acest tip de baza de date destul de putin in comparatie cu capacitatea totala pe care aceasta o punea la dispoizitie.</w:t>
+      </w:r>
+      <w:r>
+        <w:rPr>
+          <w:rFonts w:ascii="Times New Roman" w:hAnsi="Times New Roman" w:cs="Times New Roman"/>
+          <w:sz w:val="24"/>
+          <w:szCs w:val="24"/>
+        </w:rPr>
+        <w:br/>
+        <w:t xml:space="preserve">Punand cap la cap aceste tehnologii principale, dezvoltarea aplicatiei a inceput initial prin proiectarea arhitecturii solutiei realizate cu ajutorul Visual Studio Community, fiind pe tot parcursul dezvoltarii principalul IDE utilizat. Arhitectura initial a fost structurata din 3 proiecte, si anume un proiect principal in care exista toata logica de bussines, serverul propriu zis si fisierele interfetei, un proiect ce continea metodele de baza pentru operatiuni cu baza de date, cat si modelele mapate acestor operatiuni, cat si celor din logica de bussines, iar ultimul proiect reprezenta zona de backup pentru structura bazei de date. In prezent, asa cum am putut mentiona si mai sus, proiectul a suferit modificari la nivel de organizare si logica de functionare, motiv pentru care acesta s-a impartit in multiple proiecte in urma aplicarii pattern-ului numit “Repository Pattern”. Acest patern creaza un mediu favorabil scalarii proiectului pentru permiterea realizarii unor aplicatii pe alte tipuri de dispozitive, folosindu-ma de aceleasi proiecte ce vin sub forma unor librarii pentru serverul aplicatiei web. </w:t>
+      </w:r>
+      <w:r>
+        <w:rPr>
+          <w:rFonts w:ascii="Times New Roman" w:hAnsi="Times New Roman" w:cs="Times New Roman"/>
+          <w:sz w:val="24"/>
+          <w:szCs w:val="24"/>
+        </w:rPr>
+        <w:br/>
+      </w:r>
+      <w:r>
+        <w:rPr>
+          <w:noProof/>
+        </w:rPr>
+        <w:drawing>
+          <wp:inline distT="0" distB="0" distL="0" distR="0" wp14:anchorId="0AF581ED" wp14:editId="6C58C55C">
+            <wp:extent cx="5759450" cy="2136140"/>
+            <wp:effectExtent l="0" t="0" r="0" b="0"/>
+            <wp:docPr id="5" name="Picture 5" descr="Guidance for the Implementation of Repository Pattern and Unit of Work with  ASP.NET Core Application - CodeProject"/>
+            <wp:cNvGraphicFramePr>
+              <a:graphicFrameLocks xmlns:a="http://schemas.openxmlformats.org/drawingml/2006/main" noChangeAspect="1"/>
+            </wp:cNvGraphicFramePr>
+            <a:graphic xmlns:a="http://schemas.openxmlformats.org/drawingml/2006/main">
+              <a:graphicData uri="http://schemas.openxmlformats.org/drawingml/2006/picture">
+                <pic:pic xmlns:pic="http://schemas.openxmlformats.org/drawingml/2006/picture">
+                  <pic:nvPicPr>
+                    <pic:cNvPr id="0" name="Picture 1" descr="Guidance for the Implementation of Repository Pattern and Unit of Work with  ASP.NET Core Application - CodeProject"/>
+                    <pic:cNvPicPr>
+                      <a:picLocks noChangeAspect="1" noChangeArrowheads="1"/>
+                    </pic:cNvPicPr>
+                  </pic:nvPicPr>
+                  <pic:blipFill>
+                    <a:blip r:embed="rId13">
+                      <a:extLst>
+                        <a:ext uri="{28A0092B-C50C-407E-A947-70E740481C1C}">
+                          <a14:useLocalDpi xmlns:a14="http://schemas.microsoft.com/office/drawing/2010/main" val="0"/>
+                        </a:ext>
+                      </a:extLst>
+                    </a:blip>
+                    <a:srcRect/>
+                    <a:stretch>
+                      <a:fillRect/>
+                    </a:stretch>
+                  </pic:blipFill>
+                  <pic:spPr bwMode="auto">
+                    <a:xfrm>
+                      <a:off x="0" y="0"/>
+                      <a:ext cx="5759450" cy="2136140"/>
+                    </a:xfrm>
+                    <a:prstGeom prst="rect">
+                      <a:avLst/>
+                    </a:prstGeom>
+                    <a:noFill/>
+                    <a:ln>
+                      <a:noFill/>
+                    </a:ln>
+                  </pic:spPr>
+                </pic:pic>
+              </a:graphicData>
+            </a:graphic>
+          </wp:inline>
+        </w:drawing>
+      </w:r>
+      <w:r>
+        <w:rPr>
+          <w:rFonts w:ascii="Times New Roman" w:hAnsi="Times New Roman" w:cs="Times New Roman"/>
+          <w:sz w:val="24"/>
+          <w:szCs w:val="24"/>
+        </w:rPr>
+        <w:br/>
+      </w:r>
+      <w:r>
+        <w:rPr>
+          <w:rFonts w:ascii="Times New Roman" w:hAnsi="Times New Roman" w:cs="Times New Roman"/>
+          <w:sz w:val="24"/>
+          <w:szCs w:val="24"/>
+        </w:rPr>
+        <w:br/>
+        <w:t xml:space="preserve">Pe langa acest pattern, am venit in ajutor cu un nou pattern numit “Composition Root Pattern” descoperit in momentul in care am inceput sa invat despre ce inseamna si cum </w:t>
+      </w:r>
+      <w:r>
+        <w:rPr>
+          <w:rFonts w:ascii="Times New Roman" w:hAnsi="Times New Roman" w:cs="Times New Roman"/>
+          <w:sz w:val="24"/>
+          <w:szCs w:val="24"/>
+        </w:rPr>
+        <w:lastRenderedPageBreak/>
+        <w:t xml:space="preserve">poate fi utilizata injectarea dependintelor. Injectarea dependintelor este o tehnica in care un obiect primeste alte obiecte de care depinde. Aceste alte obiecte sunt numite dependente. Practic acest pattern reduce numarul instantelor create pentru clasele utilizate, facand transferul unei singure instante necesare prin requestul HTTP ce vine in momentul accesarii API-ului asociat unui controller. Injectarea poate fi de 3 tipuri si anume, injectarea tranzitoriu in care fiecare instanta va fi diferita la orice request si orice controller accesat, injectarea cu scop in care instanta este diferita la orice request, dar aceeasi in orice controller ar fi folosita pe parcursul aceluiasi request, si injectarea singleton sau globala cum ii mai spun personal, in care instanta va fi una singura pe tot parcursul rularii serviciului ce detine si instantiata acea instanta, astfel orice request va refolosi </w:t>
+      </w:r>
+      <w:r>
+        <w:rPr>
+          <w:rFonts w:ascii="Times New Roman" w:hAnsi="Times New Roman" w:cs="Times New Roman"/>
+          <w:sz w:val="24"/>
+          <w:szCs w:val="24"/>
+        </w:rPr>
+        <w:t>aceeasi instanta a unui obiect.</w:t>
+      </w:r>
+      <w:r>
+        <w:rPr>
+          <w:rFonts w:ascii="Times New Roman" w:hAnsi="Times New Roman" w:cs="Times New Roman"/>
+          <w:sz w:val="24"/>
+          <w:szCs w:val="24"/>
+        </w:rPr>
+        <w:br/>
+        <w:t>Folosind pattern-ul “Composition Root”, am creat o depdendinta injectata singleton pentru clasa composition root, deoarece aceasta trebuia sa fie mereu aceeasi pe tot parcursul utilizarii serviciului. In schimb, metodele si clasele injectate folosind aceasta clasa intermediar, erau puse sub forma injectarii tranzitoriu. Initial nu exista injectare tranzitorie la nivelul acestora, ci era una cu scop, dar motivul principal pentru trecerea aceasta a fost depistarea unei probleme ce bloca reutilizarea unui obiect pe care il foloseau simultan 2 clase diferite, fapt pentru care rezulta intr-o exceptie aruncata aproximativ la cateva secunde dupa pornirea serverului.</w:t>
+      </w:r>
+      <w:r>
+        <w:rPr>
+          <w:rFonts w:ascii="Times New Roman" w:hAnsi="Times New Roman" w:cs="Times New Roman"/>
+          <w:sz w:val="24"/>
+          <w:szCs w:val="24"/>
+        </w:rPr>
+        <w:t xml:space="preserve"> </w:t>
+      </w:r>
+      <w:r>
+        <w:rPr>
+          <w:rFonts w:ascii="Times New Roman" w:hAnsi="Times New Roman" w:cs="Times New Roman"/>
+          <w:sz w:val="24"/>
+          <w:szCs w:val="24"/>
+        </w:rPr>
+        <w:br/>
+        <w:t xml:space="preserve">Un ultim pattern care a imbunatatit calitatea codului si a </w:t>
+      </w:r>
+      <w:r>
+        <w:rPr>
+          <w:rFonts w:ascii="Times New Roman" w:hAnsi="Times New Roman" w:cs="Times New Roman"/>
+          <w:sz w:val="24"/>
+          <w:szCs w:val="24"/>
+        </w:rPr>
+        <w:t>obligat carearea unor</w:t>
+      </w:r>
+      <w:r>
+        <w:rPr>
+          <w:rFonts w:ascii="Times New Roman" w:hAnsi="Times New Roman" w:cs="Times New Roman"/>
+          <w:sz w:val="24"/>
+          <w:szCs w:val="24"/>
+        </w:rPr>
+        <w:t xml:space="preserve"> functionalitati de baza repetitive pentru multiple clase, se numeste “Strategy Pattern”</w:t>
+      </w:r>
+      <w:r>
+        <w:rPr>
+          <w:rFonts w:ascii="Times New Roman" w:hAnsi="Times New Roman" w:cs="Times New Roman"/>
+          <w:sz w:val="24"/>
+          <w:szCs w:val="24"/>
+        </w:rPr>
+        <w:t>, prin care fiecare clasa repository ce executa operatiuni catre baza de date, fara indoiala va executa cel putin un query de inserare a unor date catre o tabela, o modificare a unuia sau a mai multor campuri unei tabele, cat si preluarea sau stergerea unor randuri din aceste tabele. Aceste query-uri de multe ori sunt aceleasi, cat si funcionalitatea implementata in codul C#, dar difera tabela pe care se executa comanda, motiv pentru care fiecare dintre aceste clase repository, sunt obligate sa implementeze metodele de baza pe care le vom regasi in fiecare dintre acestea. Astfel, viitoarele clase ce ar putea fi create, vor avea asigurata o functionalitate obligatorie prin care va acoperi cazurile cele mai frecvent utilizate.</w:t>
+      </w:r>
+      <w:r>
+        <w:rPr>
+          <w:rFonts w:ascii="Times New Roman" w:hAnsi="Times New Roman" w:cs="Times New Roman"/>
+          <w:sz w:val="24"/>
+          <w:szCs w:val="24"/>
+        </w:rPr>
+        <w:br/>
+        <w:t xml:space="preserve">Trecand mai departe, realizarea acestor metode de baza pentru apelarea unor query-uri la nivelul bazei de date, a fost facuta in proportie de 90% cel putin, cu ajutorul framework-ului Entity Framework, fiind unul dintre cele mai raspandite si utilizate la nivel global in proiecte ale companiilor de renume, cat si in proiecte personale. </w:t>
+      </w:r>
+      <w:r>
+        <w:rPr>
+          <w:rFonts w:ascii="Times New Roman" w:hAnsi="Times New Roman" w:cs="Times New Roman"/>
+          <w:sz w:val="24"/>
+          <w:szCs w:val="24"/>
+        </w:rPr>
+        <w:t>Entity Framework abreviat si EF, este un cadru open source de mapare relationala pe obiect (ORM) pentru ADO.NET. In spate acest framework a fost conceput utilizand un set de tehnologii ADO.NET optimizate pentru a obtine cea mai buna performanta si a fi reutilizate pentru dezvoltarea de aplicatii software orientate pe date. Pentru a pune in functiune acest framework, au fost necesari urmatorii pasi:</w:t>
+      </w:r>
+      <w:r>
+        <w:rPr>
+          <w:rFonts w:ascii="Times New Roman" w:hAnsi="Times New Roman" w:cs="Times New Roman"/>
+          <w:sz w:val="24"/>
+          <w:szCs w:val="24"/>
+        </w:rPr>
+        <w:br/>
+      </w:r>
+      <w:r>
+        <w:rPr>
+          <w:rFonts w:ascii="Times New Roman" w:hAnsi="Times New Roman" w:cs="Times New Roman"/>
+          <w:sz w:val="24"/>
+          <w:szCs w:val="24"/>
+        </w:rPr>
+        <w:tab/>
+        <w:t xml:space="preserve">- Crearea unei clase ce mosteneste clasa “DbContext” fiind clasa principala pe care se creeaza maparea datelor din baza de date atasata conexiunii. </w:t>
+      </w:r>
+      <w:r>
+        <w:rPr>
+          <w:rFonts w:ascii="Times New Roman" w:hAnsi="Times New Roman" w:cs="Times New Roman"/>
+          <w:sz w:val="24"/>
+          <w:szCs w:val="24"/>
+        </w:rPr>
+        <w:br/>
+      </w:r>
+      <w:r>
+        <w:rPr>
+          <w:rFonts w:ascii="Times New Roman" w:hAnsi="Times New Roman" w:cs="Times New Roman"/>
+          <w:sz w:val="24"/>
+          <w:szCs w:val="24"/>
+        </w:rPr>
+        <w:tab/>
+        <w:t xml:space="preserve">- Setarea si configurarea acesteia sa mapeze pe baza unor DbSet-uri, toate tabelele pe care dorim sa le extragem ulterior. </w:t>
+      </w:r>
+      <w:r>
+        <w:rPr>
+          <w:rFonts w:ascii="Times New Roman" w:hAnsi="Times New Roman" w:cs="Times New Roman"/>
+          <w:sz w:val="24"/>
+          <w:szCs w:val="24"/>
+        </w:rPr>
+        <w:br/>
+      </w:r>
+      <w:r>
+        <w:rPr>
+          <w:rFonts w:ascii="Times New Roman" w:hAnsi="Times New Roman" w:cs="Times New Roman"/>
+          <w:sz w:val="24"/>
+          <w:szCs w:val="24"/>
+        </w:rPr>
+        <w:tab/>
+        <w:t xml:space="preserve">- Crearea modelelor utilizate in cod pentru a putea fi mapate catre tabelele asociate, astfel fiecare properitate sa reprezinte un camp anume din tabela. </w:t>
+      </w:r>
+      <w:r>
+        <w:rPr>
+          <w:rFonts w:ascii="Times New Roman" w:hAnsi="Times New Roman" w:cs="Times New Roman"/>
+          <w:sz w:val="24"/>
+          <w:szCs w:val="24"/>
+        </w:rPr>
+        <w:br/>
+      </w:r>
+      <w:r>
+        <w:rPr>
+          <w:rFonts w:ascii="Times New Roman" w:hAnsi="Times New Roman" w:cs="Times New Roman"/>
+          <w:sz w:val="24"/>
+          <w:szCs w:val="24"/>
+        </w:rPr>
+        <w:tab/>
+        <w:t xml:space="preserve">- Definirea instructiunilor prin care fiecare model sa fie interpretat corect de EF pentru a intelege tipul coloanei mapate sau felul in care e dorita convertirea acesteia, cat si alte </w:t>
+      </w:r>
+      <w:r>
+        <w:rPr>
+          <w:rFonts w:ascii="Times New Roman" w:hAnsi="Times New Roman" w:cs="Times New Roman"/>
+          <w:sz w:val="24"/>
+          <w:szCs w:val="24"/>
+        </w:rPr>
+        <w:lastRenderedPageBreak/>
+        <w:t>limitari sau impuneri la nivel de functionalitat</w:t>
+      </w:r>
+      <w:r>
+        <w:rPr>
+          <w:rFonts w:ascii="Times New Roman" w:hAnsi="Times New Roman" w:cs="Times New Roman"/>
+          <w:sz w:val="24"/>
+          <w:szCs w:val="24"/>
+        </w:rPr>
+        <w:t>e</w:t>
+      </w:r>
+      <w:r>
+        <w:rPr>
+          <w:rFonts w:ascii="Times New Roman" w:hAnsi="Times New Roman" w:cs="Times New Roman"/>
+          <w:sz w:val="24"/>
+          <w:szCs w:val="24"/>
+        </w:rPr>
+        <w:t>.</w:t>
+      </w:r>
+      <w:r>
+        <w:rPr>
+          <w:rFonts w:ascii="Times New Roman" w:hAnsi="Times New Roman" w:cs="Times New Roman"/>
+          <w:sz w:val="24"/>
+          <w:szCs w:val="24"/>
+        </w:rPr>
+        <w:br/>
+      </w:r>
+      <w:r>
+        <w:rPr>
+          <w:rFonts w:ascii="Times New Roman" w:hAnsi="Times New Roman" w:cs="Times New Roman"/>
+          <w:sz w:val="24"/>
+          <w:szCs w:val="24"/>
+        </w:rPr>
+        <w:tab/>
+        <w:t>- Setarea conexiunii catre baza de date folosind textul de conexiune, care poate fi generat automat sau manual creat folosind formatul propus.</w:t>
+      </w:r>
+      <w:r>
+        <w:rPr>
+          <w:rFonts w:ascii="Times New Roman" w:hAnsi="Times New Roman" w:cs="Times New Roman"/>
+          <w:sz w:val="24"/>
+          <w:szCs w:val="24"/>
+        </w:rPr>
+        <w:br/>
+        <w:t>Ulterior dupa ce toate aceste configurari au fost facute, mai ramane doar crearea unei instante pentru clasa context nou generata si accesarea modelelor mapate.</w:t>
+      </w:r>
+      <w:r>
+        <w:rPr>
+          <w:rFonts w:ascii="Times New Roman" w:hAnsi="Times New Roman" w:cs="Times New Roman"/>
+          <w:sz w:val="24"/>
+          <w:szCs w:val="24"/>
+        </w:rPr>
+        <w:br/>
+      </w:r>
+      <w:r>
+        <w:rPr>
+          <w:rFonts w:ascii="Times New Roman" w:hAnsi="Times New Roman" w:cs="Times New Roman"/>
+          <w:sz w:val="24"/>
+          <w:szCs w:val="24"/>
+        </w:rPr>
+        <w:br/>
+        <w:t xml:space="preserve">Avand maparea </w:t>
+      </w:r>
+      <w:r>
+        <w:rPr>
+          <w:rFonts w:ascii="Times New Roman" w:hAnsi="Times New Roman" w:cs="Times New Roman"/>
+          <w:sz w:val="24"/>
+          <w:szCs w:val="24"/>
+        </w:rPr>
+        <w:t xml:space="preserve">catre tabelele utilizate, mai departe aplicatia trebuie construita in jurul acestora, astfel atat proiectul cu logica de business, cat si cel cu metodele de baza, vor fi construite pentru fiecare in parte, mai precis in foldere specifice. </w:t>
+      </w:r>
+      <w:r>
+        <w:rPr>
+          <w:rFonts w:ascii="Times New Roman" w:hAnsi="Times New Roman" w:cs="Times New Roman"/>
+          <w:sz w:val="24"/>
+          <w:szCs w:val="24"/>
+        </w:rPr>
+        <w:br/>
+        <w:t>Pentru a intelege mai bine ce reprezinta fiecare tabel, mai jos voi prezenta pe scurt fiecare in parte:</w:t>
+      </w:r>
+      <w:r>
+        <w:rPr>
+          <w:rFonts w:ascii="Times New Roman" w:hAnsi="Times New Roman" w:cs="Times New Roman"/>
+          <w:sz w:val="24"/>
+          <w:szCs w:val="24"/>
+        </w:rPr>
+        <w:br/>
+      </w:r>
+      <w:r>
+        <w:rPr>
+          <w:rFonts w:ascii="Times New Roman" w:hAnsi="Times New Roman" w:cs="Times New Roman"/>
+          <w:sz w:val="24"/>
+          <w:szCs w:val="24"/>
+        </w:rPr>
+        <w:tab/>
+        <w:t>- Principala tabela este cea a utilizatorilor denumita “Users”, in care vor exista conturile stocate in momentul inregistrarii si mai ales cele cu care se pot loga in aplicatie. Fiecare utilizator va fi recunoscut in functie de emailul ales, deoarece invitatiile ce vor fi trimise sunt bazate pe emailurile acestora.</w:t>
+      </w:r>
+      <w:r>
+        <w:rPr>
+          <w:rFonts w:ascii="Times New Roman" w:hAnsi="Times New Roman" w:cs="Times New Roman"/>
+          <w:sz w:val="24"/>
+          <w:szCs w:val="24"/>
+        </w:rPr>
+        <w:br/>
+      </w:r>
+      <w:r>
+        <w:rPr>
+          <w:rFonts w:ascii="Times New Roman" w:hAnsi="Times New Roman" w:cs="Times New Roman"/>
+          <w:sz w:val="24"/>
+          <w:szCs w:val="24"/>
+        </w:rPr>
+        <w:tab/>
+        <w:t xml:space="preserve">- Pentru a putea crea un set de interese, aveam nevoie </w:t>
+      </w:r>
+      <w:r>
+        <w:rPr>
+          <w:rFonts w:ascii="Times New Roman" w:hAnsi="Times New Roman" w:cs="Times New Roman"/>
+          <w:sz w:val="24"/>
+          <w:szCs w:val="24"/>
+        </w:rPr>
+        <w:t>de o multitudine de</w:t>
+      </w:r>
+      <w:r>
+        <w:rPr>
+          <w:rFonts w:ascii="Times New Roman" w:hAnsi="Times New Roman" w:cs="Times New Roman"/>
+          <w:sz w:val="24"/>
+          <w:szCs w:val="24"/>
+        </w:rPr>
+        <w:t xml:space="preserve"> interese din</w:t>
+      </w:r>
+      <w:r>
+        <w:rPr>
+          <w:rFonts w:ascii="Times New Roman" w:hAnsi="Times New Roman" w:cs="Times New Roman"/>
+          <w:sz w:val="24"/>
+          <w:szCs w:val="24"/>
+        </w:rPr>
+        <w:t>tre</w:t>
+      </w:r>
+      <w:r>
+        <w:rPr>
+          <w:rFonts w:ascii="Times New Roman" w:hAnsi="Times New Roman" w:cs="Times New Roman"/>
+          <w:sz w:val="24"/>
+          <w:szCs w:val="24"/>
+        </w:rPr>
+        <w:t xml:space="preserve"> care utilizatorii sa poata alege, motiv pentru care a fost necesara crearea tabelei “Interests”</w:t>
+      </w:r>
+      <w:r>
+        <w:rPr>
+          <w:rFonts w:ascii="Times New Roman" w:hAnsi="Times New Roman" w:cs="Times New Roman"/>
+          <w:sz w:val="24"/>
+          <w:szCs w:val="24"/>
+        </w:rPr>
+        <w:t>. Alterarea acesteia se poate face doar manual accesand baza de date, deoarece valorile stocate sunt predefinite, mai precis utilizatorii nu au acces la alterarea acestora.</w:t>
+      </w:r>
+      <w:r>
+        <w:rPr>
+          <w:rFonts w:ascii="Times New Roman" w:hAnsi="Times New Roman" w:cs="Times New Roman"/>
+          <w:sz w:val="24"/>
+          <w:szCs w:val="24"/>
+        </w:rPr>
+        <w:br/>
+      </w:r>
+      <w:r>
+        <w:rPr>
+          <w:rFonts w:ascii="Times New Roman" w:hAnsi="Times New Roman" w:cs="Times New Roman"/>
+          <w:sz w:val="24"/>
+          <w:szCs w:val="24"/>
+        </w:rPr>
+        <w:tab/>
+        <w:t>- Cu toate ca exista tabela cu interese, utilizatorii trebuie sa aiba cum sa poata alege aceste interese si sa ramana stocate undeva, motiv pentru care apare in discutie tabela “UserInterests” in care sunt stocate fie interesele generale ale utilizatorului, fie interesele selectate pentru fiecare grup sau drumetie in parte.</w:t>
+      </w:r>
+      <w:r>
+        <w:rPr>
+          <w:rFonts w:ascii="Times New Roman" w:hAnsi="Times New Roman" w:cs="Times New Roman"/>
+          <w:sz w:val="24"/>
+          <w:szCs w:val="24"/>
+        </w:rPr>
+        <w:br/>
+      </w:r>
+      <w:r>
+        <w:rPr>
+          <w:rFonts w:ascii="Times New Roman" w:hAnsi="Times New Roman" w:cs="Times New Roman"/>
+          <w:sz w:val="24"/>
+          <w:szCs w:val="24"/>
+        </w:rPr>
+        <w:tab/>
+        <w:t>- Trecand mai departe, utilizatorii am spus mai devreme ca pot face parte din grupuri turistice pentru planificarea unor drumetii, sau chiar pe cont-propriu, prin urmare tabela “TripUsers” va reprezenta locatia unde sunt mapati utilizatorii alaturi de drumetia de care apartin, drumetie care la randul ei va fi creata si stocata in tabela “Trips”.</w:t>
+      </w:r>
+      <w:r>
+        <w:rPr>
+          <w:rFonts w:ascii="Times New Roman" w:hAnsi="Times New Roman" w:cs="Times New Roman"/>
+          <w:sz w:val="24"/>
+          <w:szCs w:val="24"/>
+        </w:rPr>
+        <w:br/>
+      </w:r>
+      <w:r>
+        <w:rPr>
+          <w:rFonts w:ascii="Times New Roman" w:hAnsi="Times New Roman" w:cs="Times New Roman"/>
+          <w:sz w:val="24"/>
+          <w:szCs w:val="24"/>
+        </w:rPr>
+        <w:tab/>
+        <w:t>- In grupuri, utilizatorii pot discuta pentru a planifica execursia dorita, de aceea mesajele acestora vor fi stocate pentru a putea revedea ulterior discutiile avute, astfel tabela “TripMessages” va stoca fiecare mesaj trimis de utilizatori, impreuna cu drumetia la care a fost trimis mesajul respectiv.</w:t>
+      </w:r>
+      <w:r>
+        <w:rPr>
+          <w:rFonts w:ascii="Times New Roman" w:hAnsi="Times New Roman" w:cs="Times New Roman"/>
+          <w:sz w:val="24"/>
+          <w:szCs w:val="24"/>
+        </w:rPr>
+        <w:br/>
+      </w:r>
+      <w:r>
+        <w:rPr>
+          <w:rFonts w:ascii="Times New Roman" w:hAnsi="Times New Roman" w:cs="Times New Roman"/>
+          <w:sz w:val="24"/>
+          <w:szCs w:val="24"/>
+        </w:rPr>
+        <w:tab/>
+        <w:t xml:space="preserve">- </w:t>
+      </w:r>
+      <w:r>
+        <w:rPr>
+          <w:rFonts w:ascii="Times New Roman" w:hAnsi="Times New Roman" w:cs="Times New Roman"/>
+          <w:sz w:val="24"/>
+          <w:szCs w:val="24"/>
+        </w:rPr>
+        <w:t>Cu toate ca putem invita utilizatori sa faca parte din anumite grupuri, acestia trebuie sa poata vedea aceste invitatii, sau daca s-a intamplat ceva anume cu grupul si a fost desfintat sau o persoana a fost data afara, de asemenea trebuie utilizatorul instiintat, de aceea tabela “Notifications” va stoca toate notificarile pe care utilizatorii le pot primii, avand posibilitatea sa interactioneze cu anumite tipuri de notificari pentru a le accepta sau respinge.</w:t>
+      </w:r>
+      <w:r>
+        <w:rPr>
+          <w:rFonts w:ascii="Times New Roman" w:hAnsi="Times New Roman" w:cs="Times New Roman"/>
+          <w:sz w:val="24"/>
+          <w:szCs w:val="24"/>
+        </w:rPr>
+        <w:br/>
+      </w:r>
+      <w:r>
+        <w:rPr>
+          <w:rFonts w:ascii="Times New Roman" w:hAnsi="Times New Roman" w:cs="Times New Roman"/>
+          <w:sz w:val="24"/>
+          <w:szCs w:val="24"/>
+        </w:rPr>
+        <w:tab/>
+        <w:t>- Ultima tabela si care vine in ajutorul utilizatorilor, este accea de “Friends” prin care sunt memorate conexiunile dintre utilizatori, deoarece fiecare utilizator are posibilitatea de a adauga in lista de prieteni unu sau mai multi utilizatori pe baza email-ului acestora. Tabela ofera ajutor suplimentar in momentul in care administatorii de grupuri vor sa invite diferite persoane si doresc sa economiseasca timp pentru a cauta emailul persoanei dorite.</w:t>
+      </w:r>
+      <w:r>
+        <w:rPr>
+          <w:rFonts w:ascii="Times New Roman" w:hAnsi="Times New Roman" w:cs="Times New Roman"/>
+          <w:sz w:val="24"/>
+          <w:szCs w:val="24"/>
+        </w:rPr>
+        <w:br/>
+      </w:r>
+      <w:r>
+        <w:rPr>
+          <w:rFonts w:ascii="Times New Roman" w:hAnsi="Times New Roman" w:cs="Times New Roman"/>
+          <w:sz w:val="24"/>
+          <w:szCs w:val="24"/>
+        </w:rPr>
+        <w:br/>
+        <w:t>Avand structura bazei de date inconjurul careia se desfasoara toata activitatea aplicatiei, trebuie mentionata si configurarea serverului principal, cat si legatura pe care o are interfata cu acesta.</w:t>
+      </w:r>
+      <w:r>
+        <w:rPr>
+          <w:rFonts w:ascii="Times New Roman" w:hAnsi="Times New Roman" w:cs="Times New Roman"/>
+          <w:sz w:val="24"/>
+          <w:szCs w:val="24"/>
+        </w:rPr>
+        <w:br/>
+        <w:t xml:space="preserve">Atunci cand am gandit arhitectura solutiei, aveam cunoscute doua mari concepte ale </w:t>
+      </w:r>
+      <w:r>
+        <w:rPr>
+          <w:rFonts w:ascii="Times New Roman" w:hAnsi="Times New Roman" w:cs="Times New Roman"/>
+          <w:sz w:val="24"/>
+          <w:szCs w:val="24"/>
+        </w:rPr>
+        <w:lastRenderedPageBreak/>
+        <w:t>dezvoltarii de aplicatii, anume conceptul de arhitectura monoltica si conceptul de arhitectura bazata pe microservicii.</w:t>
+      </w:r>
+      <w:r>
+        <w:rPr>
+          <w:rFonts w:ascii="Times New Roman" w:hAnsi="Times New Roman" w:cs="Times New Roman"/>
+          <w:sz w:val="24"/>
+          <w:szCs w:val="24"/>
+        </w:rPr>
+        <w:t xml:space="preserve"> Arhitectura monolitica se bazeaza pe crearea unui server ce aduna toata functionalitatea si logica aplicatiei si o gestioneaza din aceeasi locatie, pe cand arhitectura bazata pe microservicii separa fiecare logica de business in multiple mini servere le-as numi personal, fiecare fiind independenta una de cealalta. Avantajul pe care il are o arhitectura monolitica fata de cea bazata pe microservicii e </w:t>
+      </w:r>
+      <w:r>
+        <w:rPr>
+          <w:rFonts w:ascii="Times New Roman" w:hAnsi="Times New Roman" w:cs="Times New Roman"/>
+          <w:sz w:val="24"/>
+          <w:szCs w:val="24"/>
+        </w:rPr>
+        <w:t>usurinta de accesare a functionalitatii si modificarea acesteia, cat si conexiunea directa si rapida intre resurse. Pe de alta parte, arhitectura pe microservicii ofera o gestiune mai buna a traficului pe care il produc utilizatorii cand executa anumite request-uri, dar si o usoara alterare a anumitor servicii fara a fi nevoie sa impacteze intreaga solutie, deoarece acestea pot fi facute separat.</w:t>
+      </w:r>
+      <w:r>
+        <w:rPr>
+          <w:rFonts w:ascii="Times New Roman" w:hAnsi="Times New Roman" w:cs="Times New Roman"/>
+          <w:sz w:val="24"/>
+          <w:szCs w:val="24"/>
+        </w:rPr>
+        <w:br/>
+        <w:t>Cu toate acestea, decizia mea a fost aceea de a folosi arhitectura monolitica din urmatoarele motive:</w:t>
+      </w:r>
+      <w:r>
+        <w:rPr>
+          <w:rFonts w:ascii="Times New Roman" w:hAnsi="Times New Roman" w:cs="Times New Roman"/>
+          <w:sz w:val="24"/>
+          <w:szCs w:val="24"/>
+        </w:rPr>
+        <w:br/>
+      </w:r>
+      <w:r>
+        <w:rPr>
+          <w:rFonts w:ascii="Times New Roman" w:hAnsi="Times New Roman" w:cs="Times New Roman"/>
+          <w:sz w:val="24"/>
+          <w:szCs w:val="24"/>
+        </w:rPr>
+        <w:tab/>
+        <w:t>- traficul utilizatorilor nu ar fi prea mare, deoarece aplicatia in sine nu necesita prezenta utilizatorilor mult timp.</w:t>
+      </w:r>
+      <w:r>
+        <w:rPr>
+          <w:rFonts w:ascii="Times New Roman" w:hAnsi="Times New Roman" w:cs="Times New Roman"/>
+          <w:sz w:val="24"/>
+          <w:szCs w:val="24"/>
+        </w:rPr>
+        <w:br/>
+      </w:r>
+      <w:r>
+        <w:rPr>
+          <w:rFonts w:ascii="Times New Roman" w:hAnsi="Times New Roman" w:cs="Times New Roman"/>
+          <w:sz w:val="24"/>
+          <w:szCs w:val="24"/>
+        </w:rPr>
+        <w:tab/>
+        <w:t>- functionalitatea este una oarecum simpla si nu necesita accesarea multor request-uri.</w:t>
+      </w:r>
+      <w:r>
+        <w:rPr>
+          <w:rFonts w:ascii="Times New Roman" w:hAnsi="Times New Roman" w:cs="Times New Roman"/>
+          <w:sz w:val="24"/>
+          <w:szCs w:val="24"/>
+        </w:rPr>
+        <w:br/>
+      </w:r>
+      <w:r>
+        <w:rPr>
+          <w:rFonts w:ascii="Times New Roman" w:hAnsi="Times New Roman" w:cs="Times New Roman"/>
+          <w:sz w:val="24"/>
+          <w:szCs w:val="24"/>
+        </w:rPr>
+        <w:tab/>
+        <w:t>- resursele sunt intr-o continua conexiune, motiv pentru care este necesara o accesare rapida a acestora.</w:t>
+      </w:r>
+      <w:r>
+        <w:rPr>
+          <w:rFonts w:ascii="Times New Roman" w:hAnsi="Times New Roman" w:cs="Times New Roman"/>
+          <w:sz w:val="24"/>
+          <w:szCs w:val="24"/>
+        </w:rPr>
+        <w:br/>
+      </w:r>
+      <w:r>
+        <w:rPr>
+          <w:rFonts w:ascii="Times New Roman" w:hAnsi="Times New Roman" w:cs="Times New Roman"/>
+          <w:sz w:val="24"/>
+          <w:szCs w:val="24"/>
+        </w:rPr>
+        <w:br/>
+        <w:t xml:space="preserve">Serverul principal si proiectul principal in acelasi timp, este configurat sa interpreteze fisierele interfetei sub forma statica, mai precis interfata este inca de la pornirea serverului setata sa fie ascoata aceluiasi IP si aceluiasi port, facand usoara trecerea catre si dinspre client-server. Cu alte cuvinte, partea de front-end si back-end sunt </w:t>
+      </w:r>
+      <w:r>
+        <w:rPr>
+          <w:rFonts w:ascii="Times New Roman" w:hAnsi="Times New Roman" w:cs="Times New Roman"/>
+          <w:sz w:val="24"/>
+          <w:szCs w:val="24"/>
+        </w:rPr>
+        <w:t xml:space="preserve">hostate pe acelasi dispozitiv, fiind intr-o dependinta stransa. </w:t>
+      </w:r>
+      <w:r>
+        <w:rPr>
+          <w:rFonts w:ascii="Times New Roman" w:hAnsi="Times New Roman" w:cs="Times New Roman"/>
+          <w:sz w:val="24"/>
+          <w:szCs w:val="24"/>
+        </w:rPr>
+        <w:br/>
+        <w:t>Fiind o aplicatie web, framework-ul .NET Core permite compilarea fisierelor statice pentru interfata sub o forma prestabilita intr-un fisier de configurare, astfel toate fisierele de javascript sau angularjs vor fi compilate sub un singur fisier general, dar si fisierele de stilizare vor fi puse sub aceeasi configuratie. La compilarea acestora, ele sunt mutate automat intr-un folder specific numit “wwwroot”, in care apare tot codul compilat sub noua forma si care va fi citit pentru interpretare in momentul lansarii aplicatiei.</w:t>
+      </w:r>
+      <w:r>
+        <w:rPr>
+          <w:rFonts w:ascii="Times New Roman" w:hAnsi="Times New Roman" w:cs="Times New Roman"/>
+          <w:sz w:val="24"/>
+          <w:szCs w:val="24"/>
+        </w:rPr>
+        <w:br/>
+      </w:r>
+      <w:r>
+        <w:rPr>
+          <w:rFonts w:ascii="Times New Roman" w:hAnsi="Times New Roman" w:cs="Times New Roman"/>
+          <w:sz w:val="24"/>
+          <w:szCs w:val="24"/>
+        </w:rPr>
+        <w:br/>
+        <w:t>Realizarea interfetei nu ar fi fost posibila, fara putin ajutor din partea framework-ului Bootstrap, care ofera o gama larga de stilizari predefinite si gata de utilizat. Acesta a facut posibila crearea unor tabele, formulare</w:t>
+      </w:r>
+      <w:r>
+        <w:rPr>
+          <w:rFonts w:ascii="Times New Roman" w:hAnsi="Times New Roman" w:cs="Times New Roman"/>
+          <w:sz w:val="24"/>
+          <w:szCs w:val="24"/>
+        </w:rPr>
+        <w:t xml:space="preserve"> si</w:t>
+      </w:r>
+      <w:r>
+        <w:rPr>
+          <w:rFonts w:ascii="Times New Roman" w:hAnsi="Times New Roman" w:cs="Times New Roman"/>
+          <w:sz w:val="24"/>
+          <w:szCs w:val="24"/>
+        </w:rPr>
+        <w:t xml:space="preserve"> </w:t>
+      </w:r>
+      <w:r>
+        <w:rPr>
+          <w:rFonts w:ascii="Times New Roman" w:hAnsi="Times New Roman" w:cs="Times New Roman"/>
+          <w:sz w:val="24"/>
+          <w:szCs w:val="24"/>
+        </w:rPr>
+        <w:t xml:space="preserve">butoane utilizate in mod frecvent pe intreaga aplicatie. De asemenea, stilizari manuale au fost necesare pentru a putea obtine aspectul dorit, motiv pentru care au fost create fisiere suplimentare de CSS. </w:t>
+      </w:r>
+      <w:r>
+        <w:rPr>
+          <w:rFonts w:ascii="Times New Roman" w:hAnsi="Times New Roman" w:cs="Times New Roman"/>
+          <w:sz w:val="24"/>
+          <w:szCs w:val="24"/>
+        </w:rPr>
+        <w:br/>
+        <w:t xml:space="preserve">Fiecare pagina pentru a putea functiona corespunzator, are asociat un controller creat in AngularJs, care creeaza si request-urile ce vor prelua sau vor trimite informatii catre server. </w:t>
+      </w:r>
+      <w:r>
+        <w:rPr>
+          <w:rFonts w:ascii="Times New Roman" w:hAnsi="Times New Roman" w:cs="Times New Roman"/>
+          <w:sz w:val="24"/>
+          <w:szCs w:val="24"/>
+        </w:rPr>
+        <w:br/>
+      </w:r>
+      <w:r>
+        <w:rPr>
+          <w:rFonts w:ascii="Times New Roman" w:hAnsi="Times New Roman" w:cs="Times New Roman"/>
+          <w:sz w:val="24"/>
+          <w:szCs w:val="24"/>
+        </w:rPr>
+        <w:br/>
+        <w:t>Un lucru important de mentionat, utilizatorii pentru a ramane conectati la aplicatie chiar si dupa parasirea site-ului, sunt stocate date esentiale precum id-ul acestora si emailul, in zona de stocare numita “localstorage” oferita de fiecare browser in parte. Acest storage, mai poate fi cunoscut si sub denumirea de “cookies” care retine informatii specifice site-urilor web pentru o usoara viitoare interactiune</w:t>
+      </w:r>
+      <w:r>
+        <w:rPr>
+          <w:rFonts w:ascii="Times New Roman" w:hAnsi="Times New Roman" w:cs="Times New Roman"/>
+          <w:sz w:val="24"/>
+          <w:szCs w:val="24"/>
+        </w:rPr>
+        <w:t xml:space="preserve"> si evitarea traficului extern catre diferite servicii sau mai ales catre server.</w:t>
+      </w:r>
+      <w:r>
+        <w:rPr>
+          <w:rFonts w:ascii="Times New Roman" w:hAnsi="Times New Roman" w:cs="Times New Roman"/>
+          <w:sz w:val="24"/>
+          <w:szCs w:val="24"/>
+        </w:rPr>
+        <w:br/>
+      </w:r>
+      <w:r>
+        <w:rPr>
+          <w:rFonts w:ascii="Times New Roman" w:hAnsi="Times New Roman" w:cs="Times New Roman"/>
+          <w:sz w:val="24"/>
+          <w:szCs w:val="24"/>
+        </w:rPr>
+        <w:br/>
+      </w:r>
+      <w:r>
+        <w:rPr>
+          <w:rFonts w:ascii="Times New Roman" w:hAnsi="Times New Roman" w:cs="Times New Roman"/>
+          <w:sz w:val="24"/>
+          <w:szCs w:val="24"/>
+        </w:rPr>
+        <w:lastRenderedPageBreak/>
+        <w:t>Trecand la ultimul aspect al dezvoltarii</w:t>
+      </w:r>
+      <w:r>
+        <w:rPr>
+          <w:rFonts w:ascii="Times New Roman" w:hAnsi="Times New Roman" w:cs="Times New Roman"/>
+          <w:sz w:val="24"/>
+          <w:szCs w:val="24"/>
+        </w:rPr>
+        <w:t>, algoritmul principal pe baza caruia sunt generate sugestiile in functie de interesele alese de utilizatori este facut sub forma unei cautari extinse, mai precis algoritmul uneste toate interesele primite si cauta prima data sugestiile ce exista doar pe baza intereselor alese. In cazul in care nu exista rezultate, algoritmul extinde cautarea pe baza conexiunilor predefinite pentru interese, in sensul in care spre exemplu o locatie este asemanatoare cu o alta locatie, iar gradul de asemanare este ridicat cu interesele selectate de utilizator, atunci rezultatul este preluat si aratat utilizatorilor. Acesta extinde cautarea cat timp exista conexiuni catre care poate inainte, asemanator cu parcurgerea printr-un graf.</w:t>
+      </w:r>
+      <w:r>
+        <w:rPr>
+          <w:rFonts w:ascii="Times New Roman" w:hAnsi="Times New Roman" w:cs="Times New Roman"/>
+          <w:sz w:val="24"/>
+          <w:szCs w:val="24"/>
+        </w:rPr>
+        <w:br/>
+      </w:r>
+      <w:r>
+        <w:rPr>
+          <w:rFonts w:ascii="Times New Roman" w:hAnsi="Times New Roman" w:cs="Times New Roman"/>
+          <w:sz w:val="24"/>
+          <w:szCs w:val="24"/>
+        </w:rPr>
+        <w:br/>
+      </w:r>
+    </w:p>
+    <w:p>
+      <w:pPr>
+        <w:pStyle w:val="ListParagraph"/>
+        <w:numPr>
+          <w:ilvl w:val="0"/>
+          <w:numId w:val="9"/>
+        </w:numPr>
+        <w:rPr>
+          <w:rFonts w:ascii="Times New Roman" w:hAnsi="Times New Roman" w:cs="Times New Roman"/>
+          <w:color w:val="5B9BD5" w:themeColor="accent1"/>
+          <w:sz w:val="24"/>
+          <w:szCs w:val="24"/>
+          <w:lang w:val="ro-RO"/>
+          <w14:shadow w14:blurRad="38100" w14:dist="25400" w14:dir="5400000" w14:sx="100000" w14:sy="100000" w14:kx="0" w14:ky="0" w14:algn="ctr">
+            <w14:srgbClr w14:val="6E747A">
+              <w14:alpha w14:val="57000"/>
+            </w14:srgbClr>
+          </w14:shadow>
+          <w14:textOutline w14:w="0" w14:cap="flat" w14:cmpd="sng" w14:algn="ctr">
+            <w14:noFill/>
+            <w14:prstDash w14:val="solid"/>
+            <w14:round/>
+          </w14:textOutline>
+        </w:rPr>
+      </w:pPr>
+      <w:r>
+        <w:rPr>
+          <w:rFonts w:ascii="Times New Roman" w:hAnsi="Times New Roman" w:cs="Times New Roman"/>
+          <w:color w:val="5B9BD5" w:themeColor="accent1"/>
+          <w:sz w:val="24"/>
+          <w:szCs w:val="24"/>
+          <w14:shadow w14:blurRad="38100" w14:dist="25400" w14:dir="5400000" w14:sx="100000" w14:sy="100000" w14:kx="0" w14:ky="0" w14:algn="ctr">
+            <w14:srgbClr w14:val="6E747A">
+              <w14:alpha w14:val="57000"/>
+            </w14:srgbClr>
+          </w14:shadow>
+          <w14:textOutline w14:w="0" w14:cap="flat" w14:cmpd="sng" w14:algn="ctr">
+            <w14:noFill/>
+            <w14:prstDash w14:val="solid"/>
+            <w14:round/>
+          </w14:textOutline>
+        </w:rPr>
+        <w:t>Probleme intampinate si tratarea acestora</w:t>
+      </w:r>
+      <w:r>
+        <w:rPr>
+          <w:rFonts w:ascii="Times New Roman" w:hAnsi="Times New Roman" w:cs="Times New Roman"/>
+          <w:color w:val="5B9BD5" w:themeColor="accent1"/>
+          <w:sz w:val="24"/>
+          <w:szCs w:val="24"/>
+          <w14:shadow w14:blurRad="38100" w14:dist="25400" w14:dir="5400000" w14:sx="100000" w14:sy="100000" w14:kx="0" w14:ky="0" w14:algn="ctr">
+            <w14:srgbClr w14:val="6E747A">
+              <w14:alpha w14:val="57000"/>
+            </w14:srgbClr>
+          </w14:shadow>
+          <w14:textOutline w14:w="0" w14:cap="flat" w14:cmpd="sng" w14:algn="ctr">
+            <w14:noFill/>
+            <w14:prstDash w14:val="solid"/>
+            <w14:round/>
+          </w14:textOutline>
+        </w:rPr>
+        <w:br/>
+      </w:r>
+      <w:r>
+        <w:rPr>
+          <w:rFonts w:ascii="Times New Roman" w:hAnsi="Times New Roman" w:cs="Times New Roman"/>
+          <w:sz w:val="24"/>
+          <w:szCs w:val="24"/>
+        </w:rPr>
+        <w:t xml:space="preserve">Ca in orice aplicatie, problemele nu ezita sa apara. Pe parcursul intregii dezvoltari au aparut multiple probleme, de natura tehnica mai ales ce impuneau fie o refactorizare amanuntita a codului, fie regandirea logicii sau daca norocul era de partea mea, rezolvari relativ simple ce nu necesitau un efort mai mare. </w:t>
+      </w:r>
+      <w:r>
+        <w:rPr>
+          <w:rFonts w:ascii="Times New Roman" w:hAnsi="Times New Roman" w:cs="Times New Roman"/>
+          <w:sz w:val="24"/>
+          <w:szCs w:val="24"/>
+        </w:rPr>
+        <w:br/>
+        <w:t>O problem</w:t>
+      </w:r>
+      <w:r>
+        <w:rPr>
+          <w:rFonts w:ascii="Times New Roman" w:hAnsi="Times New Roman" w:cs="Times New Roman"/>
+          <w:sz w:val="24"/>
+          <w:szCs w:val="24"/>
+        </w:rPr>
+        <w:t>a comuna a fost tratarea exceptiilor. In momentul in care aveam obiecte ce nu erau instantiate sau nu aveau referinta catre o adresa de memorie, serverul arunca exceptii. Pentru a rezolva aceasta problema, un ajutor era oferit de Visual Studio, deoarece fiecare metoda importata de la un anumit framework, specifica si ce fel de exceptie ar putea sa arunce, astfel nevoia de tratare a exceptiilor era vizibila, dar pentru alte tipuri de exceptii intampinate precum cele in care coloanele nu erau mapate corespunzator la baza de date, conversii ce nu puteau fi efectuate</w:t>
+      </w:r>
+      <w:r>
+        <w:rPr>
+          <w:rFonts w:ascii="Times New Roman" w:hAnsi="Times New Roman" w:cs="Times New Roman"/>
+          <w:sz w:val="24"/>
+          <w:szCs w:val="24"/>
+        </w:rPr>
+        <w:t xml:space="preserve">, s.a.m.d., ajungeau sa fie rezolvate in timpul testarilor. Cu aceasta ocazie, intelegerea blocului de cod “try-catch” a devenit mai clara si usor de implementat. </w:t>
+      </w:r>
+      <w:r>
+        <w:rPr>
+          <w:rFonts w:ascii="Times New Roman" w:hAnsi="Times New Roman" w:cs="Times New Roman"/>
+          <w:sz w:val="24"/>
+          <w:szCs w:val="24"/>
+        </w:rPr>
+        <w:br/>
+        <w:t xml:space="preserve">Pe langa problema exceptiilor, o alta problema majora intalnita a fost cea a imposibilitatii de a avea pe acelasi request catre server, doua contexte deschise simultan catre baza de date prin Entity Framework. Problema aparea in momentul in care utilizatorul intra pe site si avea nevoie sa primeasca notificarile noi, dar in acelasi timp sa primeasca si lista de sugestii. Desi in alte cazuri aceasta nu a fost o problema, deoarece contextul era automat inchis dupa prelucrarea comenzii date, in acest caz acesta ramanea inca deschis. Solutia care a venit la indemana a fost utilizarea directa a tehnologiei ADO.NET pe baza careia este si EF bazat, astfel evitam sa folosesc obiecte ale EF-ului, ci deschideam manual o conexiune catre baza de date si executam un query. Asemanator, a fost nevoie sa refactorizez si alte metode care se suprapuneau, desi metodele erau facute sa astepte una dupa cealalta. Cu aceest prilej, am putut sa imi reamintesc si sa refolosesc conceptele invatate despre baze de date si comenzile de selectare, inserare si modificare pentru a realiza comenzile ADO.NET. </w:t>
+      </w:r>
+      <w:r>
+        <w:rPr>
+          <w:rFonts w:ascii="Times New Roman" w:hAnsi="Times New Roman" w:cs="Times New Roman"/>
+          <w:sz w:val="24"/>
+          <w:szCs w:val="24"/>
+        </w:rPr>
+        <w:br/>
+      </w:r>
+      <w:r>
+        <w:rPr>
+          <w:rFonts w:ascii="Times New Roman" w:hAnsi="Times New Roman" w:cs="Times New Roman"/>
+          <w:sz w:val="24"/>
+          <w:szCs w:val="24"/>
+        </w:rPr>
+        <w:t xml:space="preserve">Pe langa problemele mentionate anterior, a existat o problema organizarii proiectelor existente. Pana a pune in practica pattern-urile prezentate anterior, proiectul nu a fost organizat pentru a putea fi scalabil si nici nu era eficient. De fiecare data cand ma foloseam de un repository sau de o clasa din logica de business, cream chiar si de doua ori in aceeasi metoda doua instante pentru acelasi obiect, lucru ce impacta atat performanta, cat si memoria alocata. Astfel implementarea pattern-ului Composition Root a redus semnificativ numarul de instante create, dar a crescut si performanta codului, iar pattern-urile “Strategy” si “Repository” au ajutat solutia prin crearea unor proiecte aditionale in </w:t>
+      </w:r>
+      <w:r>
+        <w:rPr>
+          <w:rFonts w:ascii="Times New Roman" w:hAnsi="Times New Roman" w:cs="Times New Roman"/>
+          <w:sz w:val="24"/>
+          <w:szCs w:val="24"/>
+        </w:rPr>
+        <w:lastRenderedPageBreak/>
+        <w:t>care a fost mutata logica pusa haotic anterior si care ulterior a devenit usor de gestionat si modificat, iar aplicatia a devenit usor de scalat.</w:t>
+      </w:r>
+      <w:r>
+        <w:rPr>
+          <w:rFonts w:ascii="Times New Roman" w:hAnsi="Times New Roman" w:cs="Times New Roman"/>
+          <w:sz w:val="24"/>
+          <w:szCs w:val="24"/>
+        </w:rPr>
+        <w:br/>
+        <w:t>Pe partea de interfata problemele au fost in mare parte la crearea si stilizarea paginilor html, deoarece alegerea variabilelor corespunzatoare in CSS este relativ dificila stiind depedendintele parinte copil existente in html si felul in care acestea pot fi alterate de multe ori fara sa ne dam seama chiar de un parinte la care nu ne asteptam al unui tag. Astfel au existat probleme de aliniere in pagina, de dimensiuni, de font, de pozitionare si multe alte probleme comune in randul dezvoltatorilor de aplicatii web pe aceasta latura.</w:t>
+      </w:r>
+      <w:r>
+        <w:rPr>
+          <w:rFonts w:ascii="Times New Roman" w:hAnsi="Times New Roman" w:cs="Times New Roman"/>
+          <w:sz w:val="24"/>
+          <w:szCs w:val="24"/>
+        </w:rPr>
+        <w:t xml:space="preserve"> Aceste probleme au fost rezolvate luand la rand de la cel mai “varstnic” parinte, pana la copilul tag in cauza de la care pornea problema, deoarece trebuia verificat pas cu pas daca poate cineva sa impacteze problema de stilizare. Pentru a putea face asta, browserele in mod normal pun la dispozitie o consola de inspectare pentru a parcurge sau a opri codul creat si a-l verifica. Personal dezvoltarea a fost facuta folosind Google Chrome, dar pentru teste aditionale a fost folosit si Microsoft Edge. </w:t>
+      </w:r>
+      <w:r>
+        <w:rPr>
+          <w:rFonts w:ascii="Times New Roman" w:hAnsi="Times New Roman" w:cs="Times New Roman"/>
+          <w:sz w:val="24"/>
+          <w:szCs w:val="24"/>
+        </w:rPr>
+        <w:br/>
+        <w:t>Mici alte probleme au mai aparut si in momentul configurarilor pentru comunicarea dintre client si server sau de natura tehnica ce nu puteau fi intelese in mod direct, dar acestea au fost rezolvate pe baza ajutoarelor de pe diferite site-uri, in care alte persoane au intampinat aceleasi probleme sau apropiate.</w:t>
+      </w:r>
+      <w:r>
+        <w:rPr>
+          <w:rFonts w:ascii="Times New Roman" w:hAnsi="Times New Roman" w:cs="Times New Roman"/>
+          <w:sz w:val="24"/>
+          <w:szCs w:val="24"/>
+        </w:rPr>
+        <w:br/>
+      </w:r>
+      <w:r>
+        <w:rPr>
+          <w:rFonts w:ascii="Times New Roman" w:hAnsi="Times New Roman" w:cs="Times New Roman"/>
+          <w:sz w:val="24"/>
+          <w:szCs w:val="24"/>
+        </w:rPr>
+        <w:br/>
+      </w:r>
+    </w:p>
+    <w:p>
+      <w:pPr>
+        <w:pStyle w:val="ListParagraph"/>
+        <w:numPr>
+          <w:ilvl w:val="0"/>
+          <w:numId w:val="9"/>
+        </w:numPr>
+        <w:rPr>
+          <w:rFonts w:ascii="Times New Roman" w:hAnsi="Times New Roman" w:cs="Times New Roman"/>
+          <w:color w:val="5B9BD5" w:themeColor="accent1"/>
+          <w:sz w:val="24"/>
+          <w:szCs w:val="24"/>
+          <w:lang w:val="ro-RO"/>
+          <w14:shadow w14:blurRad="38100" w14:dist="25400" w14:dir="5400000" w14:sx="100000" w14:sy="100000" w14:kx="0" w14:ky="0" w14:algn="ctr">
+            <w14:srgbClr w14:val="6E747A">
+              <w14:alpha w14:val="57000"/>
+            </w14:srgbClr>
+          </w14:shadow>
+          <w14:textOutline w14:w="0" w14:cap="flat" w14:cmpd="sng" w14:algn="ctr">
+            <w14:noFill/>
+            <w14:prstDash w14:val="solid"/>
+            <w14:round/>
+          </w14:textOutline>
+        </w:rPr>
+      </w:pPr>
+      <w:r>
+        <w:rPr>
+          <w:rFonts w:ascii="Times New Roman" w:hAnsi="Times New Roman" w:cs="Times New Roman"/>
+          <w:color w:val="5B9BD5" w:themeColor="accent1"/>
+          <w:sz w:val="24"/>
+          <w:szCs w:val="24"/>
+          <w14:shadow w14:blurRad="38100" w14:dist="25400" w14:dir="5400000" w14:sx="100000" w14:sy="100000" w14:kx="0" w14:ky="0" w14:algn="ctr">
+            <w14:srgbClr w14:val="6E747A">
+              <w14:alpha w14:val="57000"/>
+            </w14:srgbClr>
+          </w14:shadow>
+          <w14:textOutline w14:w="0" w14:cap="flat" w14:cmpd="sng" w14:algn="ctr">
+            <w14:noFill/>
+            <w14:prstDash w14:val="solid"/>
+            <w14:round/>
+          </w14:textOutline>
+        </w:rPr>
+        <w:t>Surse de inspiratie</w:t>
+      </w:r>
+      <w:r>
+        <w:rPr>
+          <w:rFonts w:ascii="Times New Roman" w:hAnsi="Times New Roman" w:cs="Times New Roman"/>
+          <w:color w:val="5B9BD5" w:themeColor="accent1"/>
+          <w:sz w:val="24"/>
+          <w:szCs w:val="24"/>
+          <w14:shadow w14:blurRad="38100" w14:dist="25400" w14:dir="5400000" w14:sx="100000" w14:sy="100000" w14:kx="0" w14:ky="0" w14:algn="ctr">
+            <w14:srgbClr w14:val="6E747A">
+              <w14:alpha w14:val="57000"/>
+            </w14:srgbClr>
+          </w14:shadow>
+          <w14:textOutline w14:w="0" w14:cap="flat" w14:cmpd="sng" w14:algn="ctr">
+            <w14:noFill/>
+            <w14:prstDash w14:val="solid"/>
+            <w14:round/>
+          </w14:textOutline>
+        </w:rPr>
+        <w:br/>
+      </w:r>
+      <w:r>
+        <w:rPr>
+          <w:rFonts w:ascii="Times New Roman" w:hAnsi="Times New Roman" w:cs="Times New Roman"/>
+          <w:sz w:val="24"/>
+          <w:szCs w:val="24"/>
+        </w:rPr>
+        <w:t>Aplicatia web a putut fi realizata in urma cunostintelor acumulate pe parcursul anilor de studentie, cat si in cadrul firmelor in care am fost angajat in timpul acesta. Importanta unor baze de programare si cunoasterea tehnicilor si tehnologiilor necesare, au fost factori esentiali in stadiul incipient, fara de care nu ar fi putut exista o structura a proiectului, o functionalitate, sau chiar o idee care sa poata fi implementata.</w:t>
+      </w:r>
+      <w:r>
+        <w:rPr>
+          <w:rFonts w:ascii="Times New Roman" w:hAnsi="Times New Roman" w:cs="Times New Roman"/>
+          <w:sz w:val="24"/>
+          <w:szCs w:val="24"/>
+        </w:rPr>
+        <w:br/>
+        <w:t xml:space="preserve">Datorita anilor de studentie, am reusit sa aprofundez si sa aplic notiuni importante ale programarii orientate pe obiecte precum clasele, obiectele, mostenirea, incapsularea, polimorfismul, s.a.m.d, care bineinteles stau la baza oricarei aplicatii </w:t>
+      </w:r>
+      <w:r>
+        <w:rPr>
+          <w:rFonts w:ascii="Times New Roman" w:hAnsi="Times New Roman" w:cs="Times New Roman"/>
+          <w:sz w:val="24"/>
+          <w:szCs w:val="24"/>
+        </w:rPr>
+        <w:t xml:space="preserve">bune din acest domeniu si fara de care acestea nu ar putea evolua. De asemenea, aprofundarea structurilor de date mi-a venit ca un ajutor inca din start, mai ales in conditiile in care aplicatia utilizeaza intr-o cantiate mare liste, dati si vectori pentru prelucrarea unor informatii multiple si stocarea acestora. </w:t>
+      </w:r>
+      <w:r>
+        <w:rPr>
+          <w:rFonts w:ascii="Times New Roman" w:hAnsi="Times New Roman" w:cs="Times New Roman"/>
+          <w:sz w:val="24"/>
+          <w:szCs w:val="24"/>
+        </w:rPr>
+        <w:br/>
+        <w:t>Cu toate acestea, cunoasterea pe larg a limbajului Javascript si a modalitatii de dezvoltare a paginilor web, a fost bine pusa la punct in cadrul cursului numit Tehnici Web, datorita caruia am putut intelege sintaxa si functiile importante ale javascript-ului, dar mai ales cum poate fi legat acesta de paginile html si css, fara de care nu ar fi fost posibila realizarea interfetei.</w:t>
+      </w:r>
+      <w:r>
+        <w:rPr>
+          <w:rFonts w:ascii="Times New Roman" w:hAnsi="Times New Roman" w:cs="Times New Roman"/>
+          <w:sz w:val="24"/>
+          <w:szCs w:val="24"/>
+        </w:rPr>
+        <w:br/>
+        <w:t>Si nu in ultimul rand, meritele pentru cunostintele de baza acumulate in ceea ce privesc limbajul C# si bazele de date relationale, sunt destinate cursurilor pentru Dezvoltarea Aplicatiilor Web si Baze de Date, alaturi de care am putut invata cum poate fi folosit limbajul C# pentru crearea unor aplicatii web, cum poate fi conectata o aplicatie la o baza de date si mai ales, cum poate fi utilizata o baza de date si sintaxa pe baza careia aceasta reactioneaza.</w:t>
+      </w:r>
+      <w:r>
+        <w:rPr>
+          <w:rFonts w:ascii="Times New Roman" w:hAnsi="Times New Roman" w:cs="Times New Roman"/>
+          <w:sz w:val="24"/>
+          <w:szCs w:val="24"/>
+        </w:rPr>
+        <w:br/>
+        <w:t>Toate acestea, plus alte informatii suplimentare invatate</w:t>
+      </w:r>
+      <w:r>
+        <w:rPr>
+          <w:rFonts w:ascii="Times New Roman" w:hAnsi="Times New Roman" w:cs="Times New Roman"/>
+          <w:sz w:val="24"/>
+          <w:szCs w:val="24"/>
+        </w:rPr>
+        <w:t xml:space="preserve"> si studiate</w:t>
+      </w:r>
+      <w:r>
+        <w:rPr>
+          <w:rFonts w:ascii="Times New Roman" w:hAnsi="Times New Roman" w:cs="Times New Roman"/>
+          <w:sz w:val="24"/>
+          <w:szCs w:val="24"/>
+        </w:rPr>
+        <w:t xml:space="preserve"> pe parcursul facultatii, au format baza prin care am reusit sa realizez aplicatia</w:t>
+      </w:r>
+      <w:r>
+        <w:rPr>
+          <w:rFonts w:ascii="Times New Roman" w:hAnsi="Times New Roman" w:cs="Times New Roman"/>
+          <w:sz w:val="24"/>
+          <w:szCs w:val="24"/>
+        </w:rPr>
+        <w:t>.</w:t>
+      </w:r>
+      <w:r>
+        <w:rPr>
+          <w:rFonts w:ascii="Times New Roman" w:hAnsi="Times New Roman" w:cs="Times New Roman"/>
+          <w:sz w:val="24"/>
+          <w:szCs w:val="24"/>
+        </w:rPr>
+        <w:br/>
+      </w:r>
+      <w:r>
+        <w:rPr>
+          <w:rFonts w:ascii="Times New Roman" w:hAnsi="Times New Roman" w:cs="Times New Roman"/>
+          <w:sz w:val="24"/>
+          <w:szCs w:val="24"/>
+        </w:rPr>
+        <w:lastRenderedPageBreak/>
+        <w:t xml:space="preserve">Totusi, pentru a putea dezvolta aplicatia la un nivel scalabil si profesionist, am apelat la cunostintele acumulate ca angajat, dar folosind si tehnologii studiate pe contpropriu. Pe perioada in care am fost intern la o firma romaneasca, am inteles cum functioneaza intr-un proiect complex o baza de date, ce inseamna sa creezi un index, o cheie primara compusa, un trigger, si multe alte informatii importante pentru aceasta. Totodata, am descoperit din ce este compusa o aplicatie, cum sunt diferentiate partile de front-end si back-end, dar mai ales cum pot sa imi organizez proiectul in functie de un tool planificator. Poate una dintre cele mai importante lucruri invatate, a fost cum sa utilizez platforma de versionare GitHub in care pot stoca proiectul si pot avea istoricul acestuia, fara de care personal am concluzionat ca nu poate exista o aplicatie la un nivel profesionist, fara o platforma de acest gen pe care sa fie dezvoltat. </w:t>
+      </w:r>
+      <w:r>
+        <w:rPr>
+          <w:rFonts w:ascii="Times New Roman" w:hAnsi="Times New Roman" w:cs="Times New Roman"/>
+          <w:sz w:val="24"/>
+          <w:szCs w:val="24"/>
+        </w:rPr>
+        <w:br/>
+        <w:t xml:space="preserve">De asemenea, o alta firma in care am mai lucrat m-a invatat ce inseamna sa lucrezi cu framework-ul pe care l-am folosit si eu, anume .NET Core si mai ales cu tehnologiile asociate acestuia. In prezent pot spune ca aceasta a devenit tehnologia principala pe baza caruia imi propun sa dezvolt aplicatii si ulterior. Acest framework permite crearea aplicatiilor sau serviciilor web intr-o maniera foarte usoara, mai ales in momentul cunoasterii sale, si care ofera acces la o multitudine de tehnologii ajutatoare pentru a obtine cea mai buna varianta din aplicatia dezvoltata. </w:t>
+      </w:r>
+      <w:r>
+        <w:rPr>
+          <w:rFonts w:ascii="Times New Roman" w:hAnsi="Times New Roman" w:cs="Times New Roman"/>
+          <w:sz w:val="24"/>
+          <w:szCs w:val="24"/>
+        </w:rPr>
+        <w:br/>
+        <w:t xml:space="preserve">Desi personal am descoperit singur AngularJs pentru front-end, am avut norocul ca ulterior sa o aprofundez si la locul de munca, unde am inteles </w:t>
+      </w:r>
+      <w:r>
+        <w:rPr>
+          <w:rFonts w:ascii="Times New Roman" w:hAnsi="Times New Roman" w:cs="Times New Roman"/>
+          <w:sz w:val="24"/>
+          <w:szCs w:val="24"/>
+        </w:rPr>
+        <w:t>si mai bine conctepul de controller, de modul, de directiva, fara de care nu as fi putut obtine conexiunea dorita intre cele doua parti ale aplicatiei.</w:t>
+      </w:r>
+      <w:r>
+        <w:rPr>
+          <w:rFonts w:ascii="Times New Roman" w:hAnsi="Times New Roman" w:cs="Times New Roman"/>
+          <w:sz w:val="24"/>
+          <w:szCs w:val="24"/>
+        </w:rPr>
+        <w:br/>
+      </w:r>
+      <w:r>
+        <w:rPr>
+          <w:rFonts w:ascii="Times New Roman" w:hAnsi="Times New Roman" w:cs="Times New Roman"/>
+          <w:sz w:val="24"/>
+          <w:szCs w:val="24"/>
+        </w:rPr>
+        <w:br/>
+        <w:t>Aceste cunostinte au permis realizarea aplicatiei, punand in schema notiuni si practici utilizate si la nivel de angajat intr-o firma, motiv pentru care a reprezentat un prilej foarte bun de a experimenta si a utiliza si mai mult toate cele invatate.</w:t>
       </w:r>
     </w:p>
     <w:sectPr>

</xml_diff>